<commit_message>
make changed in Excel
</commit_message>
<xml_diff>
--- a/meta_article_research/Action Items 4.6.docx
+++ b/meta_article_research/Action Items 4.6.docx
@@ -200,13 +200,7 @@
         <w:rPr>
           <w:lang w:val="en-US"/>
         </w:rPr>
-        <w:t>Distribution of publications from 1980 to 2024 for each methodology</w:t>
-      </w:r>
-      <w:r>
-        <w:rPr>
-          <w:lang w:val="en-US"/>
-        </w:rPr>
-        <w:t xml:space="preserve">- </w:t>
+        <w:t xml:space="preserve">Distribution of publications from 1980 to 2024 for each methodology- </w:t>
       </w:r>
       <w:r>
         <w:rPr>
@@ -214,6 +208,33 @@
         </w:rPr>
         <w:t xml:space="preserve">Breakdown by year for all 4 + frequencies for all 4. </w:t>
       </w:r>
+      <w:r>
+        <w:rPr>
+          <w:lang w:val="en-US"/>
+        </w:rPr>
+        <w:t xml:space="preserve"> </w:t>
+      </w:r>
+      <w:r>
+        <w:rPr>
+          <w:lang w:val="en-US"/>
+        </w:rPr>
+        <w:t>–</w:t>
+      </w:r>
+      <w:r>
+        <w:rPr>
+          <w:lang w:val="en-US"/>
+        </w:rPr>
+        <w:t xml:space="preserve"> </w:t>
+      </w:r>
+      <w:r>
+        <w:rPr>
+          <w:rFonts w:hint="cs"/>
+          <w:highlight w:val="yellow"/>
+          <w:rtl/>
+          <w:lang w:val="en-US"/>
+        </w:rPr>
+        <w:t>לנסות שכל הברים יהיו ביחד או לחלק לשתי קבוצות של שנים</w:t>
+      </w:r>
     </w:p>
     <w:p>
       <w:pPr>
@@ -280,6 +301,15 @@
         </w:rPr>
         <w:t xml:space="preserve">etc. also breakdown by years. </w:t>
       </w:r>
+      <w:r>
+        <w:rPr>
+          <w:rFonts w:hint="cs"/>
+          <w:highlight w:val="yellow"/>
+          <w:rtl/>
+          <w:lang w:val="en-US"/>
+        </w:rPr>
+        <w:t>לנסות שכל הברים יהיו ביחד או לחלק לשתי קבוצות של שנים</w:t>
+      </w:r>
     </w:p>
     <w:p>
       <w:pPr>
@@ -312,65 +342,493 @@
           <w:highlight w:val="yellow"/>
           <w:lang w:val="en-US"/>
         </w:rPr>
-        <w:t xml:space="preserve">, frequency of the mathematical topics (how many EEG studies were re: arithmetic, how many re: numerical cognition, </w:t>
-      </w:r>
-      <w:proofErr w:type="spellStart"/>
-      <w:r>
+        <w:t>, frequency of the mathematical topics (how many EEG studies were re: arithmetic, how many re: numerical cognition, etc) (&lt;- Roza will write the keywords)</w:t>
+      </w:r>
+    </w:p>
+    <w:p>
+      <w:pPr>
+        <w:pStyle w:val="ListParagraph"/>
+        <w:numPr>
+          <w:ilvl w:val="0"/>
+          <w:numId w:val="5"/>
+        </w:numPr>
+        <w:rPr>
+          <w:lang w:val="en-US"/>
+        </w:rPr>
+      </w:pPr>
+      <w:r>
+        <w:rPr>
+          <w:lang w:val="en-US"/>
+        </w:rPr>
+        <w:t>Authors with more than 5 articles</w:t>
+      </w:r>
+    </w:p>
+    <w:p>
+      <w:pPr>
+        <w:pStyle w:val="ListParagraph"/>
+        <w:numPr>
+          <w:ilvl w:val="0"/>
+          <w:numId w:val="5"/>
+        </w:numPr>
+        <w:rPr>
+          <w:lang w:val="en-US"/>
+        </w:rPr>
+      </w:pPr>
+      <w:r>
+        <w:rPr>
+          <w:lang w:val="en-US"/>
+        </w:rPr>
+        <w:t xml:space="preserve">Journals with more than 10 </w:t>
+      </w:r>
+      <w:r>
+        <w:rPr>
+          <w:lang w:val="en-US"/>
+        </w:rPr>
+        <w:t>articles</w:t>
+      </w:r>
+      <w:r>
+        <w:rPr>
+          <w:lang w:val="en-US"/>
+        </w:rPr>
+        <w:t xml:space="preserve"> </w:t>
+      </w:r>
+    </w:p>
+    <w:p>
+      <w:pPr>
+        <w:pStyle w:val="ListParagraph"/>
+        <w:numPr>
+          <w:ilvl w:val="0"/>
+          <w:numId w:val="5"/>
+        </w:numPr>
+        <w:rPr>
+          <w:lang w:val="en-US"/>
+        </w:rPr>
+      </w:pPr>
+      <w:r>
+        <w:rPr>
+          <w:lang w:val="en-US"/>
+        </w:rPr>
+        <w:t xml:space="preserve">How many times do we have giftedness, math anxiety, etc (psychology terms). </w:t>
+      </w:r>
+    </w:p>
+    <w:p>
+      <w:pPr>
+        <w:rPr>
+          <w:lang w:val="en-US"/>
+        </w:rPr>
+      </w:pPr>
+    </w:p>
+    <w:p>
+      <w:pPr>
+        <w:rPr>
+          <w:lang w:val="en-US"/>
+        </w:rPr>
+      </w:pPr>
+      <w:r>
+        <w:rPr>
+          <w:lang w:val="en-US"/>
+        </w:rPr>
+        <w:t xml:space="preserve">The 4 types of methodologies: EEG (includes ERP and ERD), fMRI (includes MRI), fNIRS, eye movement/eye tracking. </w:t>
+      </w:r>
+    </w:p>
+    <w:p>
+      <w:pPr>
+        <w:rPr>
+          <w:lang w:val="en-US"/>
+        </w:rPr>
+      </w:pPr>
+    </w:p>
+    <w:p>
+      <w:pPr>
+        <w:rPr>
+          <w:lang w:val="en-US"/>
+        </w:rPr>
+      </w:pPr>
+      <w:r>
+        <w:rPr>
+          <w:lang w:val="en-US"/>
+        </w:rPr>
+        <w:t>5 Main m</w:t>
+      </w:r>
+      <w:r>
+        <w:rPr>
+          <w:lang w:val="en-US"/>
+        </w:rPr>
+        <w:t>ethodology</w:t>
+      </w:r>
+      <w:r>
+        <w:rPr>
+          <w:lang w:val="en-US"/>
+        </w:rPr>
+        <w:t xml:space="preserve">: </w:t>
+      </w:r>
+    </w:p>
+    <w:p>
+      <w:pPr>
+        <w:pStyle w:val="ListParagraph"/>
+        <w:numPr>
+          <w:ilvl w:val="0"/>
+          <w:numId w:val="6"/>
+        </w:numPr>
+        <w:rPr>
+          <w:lang w:val="en-US"/>
+        </w:rPr>
+      </w:pPr>
+      <w:r>
+        <w:rPr>
+          <w:lang w:val="en-US"/>
+        </w:rPr>
+        <w:t xml:space="preserve">EEG – ERP , ERD, iEEG, ML ; </w:t>
+      </w:r>
+    </w:p>
+    <w:p>
+      <w:pPr>
+        <w:pStyle w:val="ListParagraph"/>
+        <w:numPr>
+          <w:ilvl w:val="0"/>
+          <w:numId w:val="6"/>
+        </w:numPr>
+        <w:rPr>
+          <w:lang w:val="en-US"/>
+        </w:rPr>
+      </w:pPr>
+      <w:r>
+        <w:rPr>
+          <w:lang w:val="en-US"/>
+        </w:rPr>
+        <w:t>fMRI/MRI</w:t>
+      </w:r>
+    </w:p>
+    <w:p>
+      <w:pPr>
+        <w:pStyle w:val="ListParagraph"/>
+        <w:numPr>
+          <w:ilvl w:val="0"/>
+          <w:numId w:val="6"/>
+        </w:numPr>
+        <w:rPr>
+          <w:lang w:val="en-US"/>
+        </w:rPr>
+      </w:pPr>
+      <w:r>
+        <w:rPr>
+          <w:lang w:val="en-US"/>
+        </w:rPr>
+        <w:t>Eye-tracking</w:t>
+      </w:r>
+    </w:p>
+    <w:p>
+      <w:pPr>
+        <w:pStyle w:val="ListParagraph"/>
+        <w:numPr>
+          <w:ilvl w:val="0"/>
+          <w:numId w:val="6"/>
+        </w:numPr>
+        <w:rPr>
+          <w:lang w:val="en-US"/>
+        </w:rPr>
+      </w:pPr>
+      <w:r>
+        <w:rPr>
+          <w:lang w:val="en-US"/>
+        </w:rPr>
+        <w:t>fNIRS</w:t>
+      </w:r>
+    </w:p>
+    <w:p>
+      <w:pPr>
+        <w:pStyle w:val="ListParagraph"/>
+        <w:numPr>
+          <w:ilvl w:val="0"/>
+          <w:numId w:val="6"/>
+        </w:numPr>
+        <w:rPr>
+          <w:lang w:val="en-US"/>
+        </w:rPr>
+      </w:pPr>
+      <w:r>
+        <w:rPr>
+          <w:lang w:val="en-US"/>
+        </w:rPr>
+        <w:t>GSR</w:t>
+      </w:r>
+    </w:p>
+    <w:p>
+      <w:pPr>
+        <w:pStyle w:val="ListParagraph"/>
+        <w:numPr>
+          <w:ilvl w:val="0"/>
+          <w:numId w:val="6"/>
+        </w:numPr>
+        <w:rPr>
+          <w:lang w:val="en-US"/>
+        </w:rPr>
+      </w:pPr>
+      <w:r>
+        <w:rPr>
+          <w:lang w:val="en-US"/>
+        </w:rPr>
+        <w:t>M</w:t>
+      </w:r>
+      <w:r>
+        <w:rPr>
+          <w:lang w:val="en-US"/>
+        </w:rPr>
+        <w:t>E</w:t>
+      </w:r>
+      <w:r>
+        <w:rPr>
+          <w:lang w:val="en-US"/>
+        </w:rPr>
+        <w:t>G</w:t>
+      </w:r>
+    </w:p>
+    <w:p>
+      <w:pPr>
         <w:rPr>
           <w:highlight w:val="yellow"/>
           <w:lang w:val="en-US"/>
         </w:rPr>
-        <w:t>etc</w:t>
-      </w:r>
-      <w:proofErr w:type="spellEnd"/>
+      </w:pPr>
       <w:r>
         <w:rPr>
           <w:highlight w:val="yellow"/>
           <w:lang w:val="en-US"/>
         </w:rPr>
-        <w:t>) (&lt;- Roza will write the keywords)</w:t>
-      </w:r>
-    </w:p>
-    <w:p>
-      <w:pPr>
-        <w:pStyle w:val="ListParagraph"/>
-        <w:numPr>
-          <w:ilvl w:val="0"/>
-          <w:numId w:val="5"/>
-        </w:numPr>
-        <w:rPr>
-          <w:lang w:val="en-US"/>
-        </w:rPr>
-      </w:pPr>
-      <w:r>
-        <w:rPr>
-          <w:lang w:val="en-US"/>
-        </w:rPr>
-        <w:t>Authors with more than 5 articles</w:t>
-      </w:r>
-    </w:p>
-    <w:p>
-      <w:pPr>
-        <w:pStyle w:val="ListParagraph"/>
-        <w:numPr>
-          <w:ilvl w:val="0"/>
-          <w:numId w:val="5"/>
-        </w:numPr>
-        <w:rPr>
-          <w:lang w:val="en-US"/>
-        </w:rPr>
-      </w:pPr>
-      <w:r>
-        <w:rPr>
-          <w:lang w:val="en-US"/>
-        </w:rPr>
-        <w:t xml:space="preserve">Journals with more than 10 </w:t>
-      </w:r>
-      <w:r>
-        <w:rPr>
-          <w:lang w:val="en-US"/>
-        </w:rPr>
-        <w:t>articles</w:t>
+        <w:t>Stimulation:</w:t>
+      </w:r>
+    </w:p>
+    <w:p>
+      <w:pPr>
+        <w:pStyle w:val="ListParagraph"/>
+        <w:numPr>
+          <w:ilvl w:val="0"/>
+          <w:numId w:val="8"/>
+        </w:numPr>
+        <w:rPr>
+          <w:highlight w:val="yellow"/>
+          <w:lang w:val="en-US"/>
+        </w:rPr>
+      </w:pPr>
+      <w:r>
+        <w:rPr>
+          <w:highlight w:val="yellow"/>
+          <w:lang w:val="en-US"/>
+        </w:rPr>
+        <w:t>tDSC</w:t>
+      </w:r>
+    </w:p>
+    <w:p>
+      <w:pPr>
+        <w:rPr>
+          <w:lang w:val="en-US"/>
+        </w:rPr>
+      </w:pPr>
+      <w:r>
+        <w:rPr>
+          <w:lang w:val="en-US"/>
+        </w:rPr>
+        <w:t>mathematical topic</w:t>
+      </w:r>
+    </w:p>
+    <w:p>
+      <w:pPr>
+        <w:pStyle w:val="ListParagraph"/>
+        <w:numPr>
+          <w:ilvl w:val="0"/>
+          <w:numId w:val="9"/>
+        </w:numPr>
+        <w:rPr>
+          <w:lang w:val="en-US"/>
+        </w:rPr>
+      </w:pPr>
+      <w:r>
+        <w:rPr>
+          <w:lang w:val="en-US"/>
+        </w:rPr>
+        <w:t>Algebra</w:t>
+      </w:r>
+    </w:p>
+    <w:p>
+      <w:pPr>
+        <w:pStyle w:val="ListParagraph"/>
+        <w:numPr>
+          <w:ilvl w:val="0"/>
+          <w:numId w:val="9"/>
+        </w:numPr>
+        <w:rPr>
+          <w:lang w:val="en-US"/>
+        </w:rPr>
+      </w:pPr>
+      <w:r>
+        <w:rPr>
+          <w:lang w:val="en-US"/>
+        </w:rPr>
+        <w:t>Geometry</w:t>
+      </w:r>
+    </w:p>
+    <w:p>
+      <w:pPr>
+        <w:pStyle w:val="ListParagraph"/>
+        <w:numPr>
+          <w:ilvl w:val="0"/>
+          <w:numId w:val="9"/>
+        </w:numPr>
+        <w:rPr>
+          <w:lang w:val="en-US"/>
+        </w:rPr>
+      </w:pPr>
+      <w:r>
+        <w:rPr>
+          <w:lang w:val="en-US"/>
+        </w:rPr>
+        <w:t>Numeracy</w:t>
+      </w:r>
+    </w:p>
+    <w:p>
+      <w:pPr>
+        <w:pStyle w:val="ListParagraph"/>
+        <w:numPr>
+          <w:ilvl w:val="0"/>
+          <w:numId w:val="9"/>
+        </w:numPr>
+        <w:rPr>
+          <w:lang w:val="en-US"/>
+        </w:rPr>
+      </w:pPr>
+      <w:r>
+        <w:rPr>
+          <w:lang w:val="en-US"/>
+        </w:rPr>
+        <w:t>Arithmetic</w:t>
+      </w:r>
+    </w:p>
+    <w:p>
+      <w:pPr>
+        <w:pStyle w:val="ListParagraph"/>
+        <w:numPr>
+          <w:ilvl w:val="0"/>
+          <w:numId w:val="9"/>
+        </w:numPr>
+        <w:rPr>
+          <w:lang w:val="en-US"/>
+        </w:rPr>
+      </w:pPr>
+      <w:r>
+        <w:rPr>
+          <w:lang w:val="en-US"/>
+        </w:rPr>
+        <w:t>Statistic</w:t>
+      </w:r>
+      <w:r>
+        <w:rPr>
+          <w:lang w:val="en-US"/>
+        </w:rPr>
+        <w:t>s/probability</w:t>
+      </w:r>
+    </w:p>
+    <w:p>
+      <w:pPr>
+        <w:pStyle w:val="ListParagraph"/>
+        <w:numPr>
+          <w:ilvl w:val="0"/>
+          <w:numId w:val="9"/>
+        </w:numPr>
+        <w:rPr>
+          <w:lang w:val="en-US"/>
+        </w:rPr>
+      </w:pPr>
+      <w:r>
+        <w:rPr>
+          <w:lang w:val="en-US"/>
+        </w:rPr>
+        <w:t>Calculus</w:t>
+      </w:r>
+    </w:p>
+    <w:p>
+      <w:pPr>
+        <w:pStyle w:val="ListParagraph"/>
+        <w:numPr>
+          <w:ilvl w:val="0"/>
+          <w:numId w:val="9"/>
+        </w:numPr>
+        <w:rPr>
+          <w:lang w:val="en-US"/>
+        </w:rPr>
+      </w:pPr>
+      <w:r>
+        <w:rPr>
+          <w:lang w:val="en-US"/>
+        </w:rPr>
+        <w:lastRenderedPageBreak/>
+        <w:t>ALT</w:t>
+      </w:r>
+    </w:p>
+    <w:p>
+      <w:pPr>
+        <w:rPr>
+          <w:lang w:val="en-US"/>
+        </w:rPr>
+      </w:pPr>
+      <w:r>
+        <w:rPr>
+          <w:lang w:val="en-US"/>
+        </w:rPr>
+        <w:t>psychology terms:</w:t>
+      </w:r>
+    </w:p>
+    <w:p>
+      <w:pPr>
+        <w:pStyle w:val="ListParagraph"/>
+        <w:numPr>
+          <w:ilvl w:val="0"/>
+          <w:numId w:val="10"/>
+        </w:numPr>
+        <w:rPr>
+          <w:lang w:val="en-US"/>
+        </w:rPr>
+      </w:pPr>
+      <w:r>
+        <w:rPr>
+          <w:lang w:val="en-US"/>
+        </w:rPr>
+        <w:t>Math-giftedness</w:t>
+      </w:r>
+    </w:p>
+    <w:p>
+      <w:pPr>
+        <w:pStyle w:val="ListParagraph"/>
+        <w:numPr>
+          <w:ilvl w:val="0"/>
+          <w:numId w:val="10"/>
+        </w:numPr>
+        <w:rPr>
+          <w:lang w:val="en-US"/>
+        </w:rPr>
+      </w:pPr>
+      <w:r>
+        <w:rPr>
+          <w:lang w:val="en-US"/>
+        </w:rPr>
+        <w:t>Math-expertise</w:t>
+      </w:r>
+    </w:p>
+    <w:p>
+      <w:pPr>
+        <w:pStyle w:val="ListParagraph"/>
+        <w:numPr>
+          <w:ilvl w:val="0"/>
+          <w:numId w:val="10"/>
+        </w:numPr>
+        <w:rPr>
+          <w:lang w:val="en-US"/>
+        </w:rPr>
+      </w:pPr>
+      <w:r>
+        <w:rPr>
+          <w:lang w:val="en-US"/>
+        </w:rPr>
+        <w:t>General-</w:t>
       </w:r>
       <w:r>
         <w:rPr>
@@ -378,72 +836,124 @@
         </w:rPr>
         <w:t xml:space="preserve"> </w:t>
       </w:r>
-    </w:p>
-    <w:p>
-      <w:pPr>
-        <w:pStyle w:val="ListParagraph"/>
-        <w:numPr>
-          <w:ilvl w:val="0"/>
-          <w:numId w:val="5"/>
-        </w:numPr>
-        <w:rPr>
-          <w:lang w:val="en-US"/>
-        </w:rPr>
-      </w:pPr>
-      <w:r>
-        <w:rPr>
-          <w:lang w:val="en-US"/>
-        </w:rPr>
-        <w:t xml:space="preserve">How many times do we have giftedness, math anxiety, </w:t>
-      </w:r>
-      <w:proofErr w:type="spellStart"/>
-      <w:r>
-        <w:rPr>
-          <w:lang w:val="en-US"/>
-        </w:rPr>
-        <w:t>etc</w:t>
-      </w:r>
-      <w:proofErr w:type="spellEnd"/>
-      <w:r>
-        <w:rPr>
-          <w:lang w:val="en-US"/>
-        </w:rPr>
-        <w:t xml:space="preserve"> (psychology terms). </w:t>
-      </w:r>
-    </w:p>
-    <w:p>
-      <w:pPr>
-        <w:rPr>
-          <w:lang w:val="en-US"/>
-        </w:rPr>
-      </w:pPr>
-    </w:p>
-    <w:p>
-      <w:pPr>
-        <w:rPr>
-          <w:lang w:val="en-US"/>
-        </w:rPr>
-      </w:pPr>
-      <w:r>
-        <w:rPr>
-          <w:lang w:val="en-US"/>
-        </w:rPr>
-        <w:t xml:space="preserve">The 4 types of methodologies: EEG (includes ERP and ERD), fMRI (includes MRI), </w:t>
-      </w:r>
-      <w:proofErr w:type="spellStart"/>
-      <w:r>
-        <w:rPr>
-          <w:lang w:val="en-US"/>
-        </w:rPr>
-        <w:t>fNIRS</w:t>
-      </w:r>
-      <w:proofErr w:type="spellEnd"/>
-      <w:r>
-        <w:rPr>
-          <w:lang w:val="en-US"/>
-        </w:rPr>
-        <w:t xml:space="preserve">, eye movement/eye tracking. </w:t>
-      </w:r>
+      <w:r>
+        <w:rPr>
+          <w:lang w:val="en-US"/>
+        </w:rPr>
+        <w:t>giftedness</w:t>
+      </w:r>
+    </w:p>
+    <w:p>
+      <w:pPr>
+        <w:pStyle w:val="ListParagraph"/>
+        <w:numPr>
+          <w:ilvl w:val="0"/>
+          <w:numId w:val="10"/>
+        </w:numPr>
+        <w:rPr>
+          <w:lang w:val="en-US"/>
+        </w:rPr>
+      </w:pPr>
+      <w:r>
+        <w:rPr>
+          <w:lang w:val="en-US"/>
+        </w:rPr>
+        <w:t>Math-anxiety</w:t>
+      </w:r>
+    </w:p>
+    <w:p>
+      <w:pPr>
+        <w:pStyle w:val="ListParagraph"/>
+        <w:numPr>
+          <w:ilvl w:val="0"/>
+          <w:numId w:val="10"/>
+        </w:numPr>
+        <w:rPr>
+          <w:lang w:val="en-US"/>
+        </w:rPr>
+      </w:pPr>
+      <w:r>
+        <w:rPr>
+          <w:lang w:val="en-US"/>
+        </w:rPr>
+        <w:t>Math-abilities</w:t>
+      </w:r>
+    </w:p>
+    <w:p>
+      <w:pPr>
+        <w:pStyle w:val="ListParagraph"/>
+        <w:numPr>
+          <w:ilvl w:val="0"/>
+          <w:numId w:val="10"/>
+        </w:numPr>
+        <w:rPr>
+          <w:lang w:val="en-US"/>
+        </w:rPr>
+      </w:pPr>
+      <w:r>
+        <w:rPr>
+          <w:lang w:val="en-US"/>
+        </w:rPr>
+        <w:t>Math-skills</w:t>
+      </w:r>
+    </w:p>
+    <w:p>
+      <w:pPr>
+        <w:pStyle w:val="ListParagraph"/>
+        <w:numPr>
+          <w:ilvl w:val="0"/>
+          <w:numId w:val="10"/>
+        </w:numPr>
+        <w:rPr>
+          <w:lang w:val="en-US"/>
+        </w:rPr>
+      </w:pPr>
+      <w:r>
+        <w:rPr>
+          <w:lang w:val="en-US"/>
+        </w:rPr>
+        <w:t>Dyscalculia</w:t>
+      </w:r>
+    </w:p>
+    <w:p>
+      <w:pPr>
+        <w:pStyle w:val="ListParagraph"/>
+        <w:numPr>
+          <w:ilvl w:val="0"/>
+          <w:numId w:val="10"/>
+        </w:numPr>
+        <w:rPr>
+          <w:lang w:val="en-US"/>
+        </w:rPr>
+      </w:pPr>
+      <w:r>
+        <w:rPr>
+          <w:lang w:val="en-US"/>
+        </w:rPr>
+        <w:t>Math-difficulties</w:t>
+      </w:r>
+    </w:p>
+    <w:p>
+      <w:pPr>
+        <w:rPr>
+          <w:lang w:val="en-US"/>
+        </w:rPr>
+      </w:pPr>
+    </w:p>
+    <w:p>
+      <w:pPr>
+        <w:rPr>
+          <w:lang w:val="en-US"/>
+        </w:rPr>
+      </w:pPr>
+    </w:p>
+    <w:p>
+      <w:pPr>
+        <w:pStyle w:val="ListParagraph"/>
+        <w:rPr>
+          <w:lang w:val="en-US"/>
+        </w:rPr>
+      </w:pPr>
     </w:p>
     <w:sectPr>
       <w:pgSz w:w="11906" w:h="16838"/>
@@ -571,6 +1081,184 @@
     </w:lvl>
   </w:abstractNum>
   <w:abstractNum w:abstractNumId="1" w15:restartNumberingAfterBreak="0">
+    <w:nsid w:val="1EE322BB"/>
+    <w:multiLevelType w:val="hybridMultilevel"/>
+    <w:tmpl w:val="DC426568"/>
+    <w:lvl w:ilvl="0" w:tplc="2000000F">
+      <w:start w:val="1"/>
+      <w:numFmt w:val="decimal"/>
+      <w:lvlText w:val="%1."/>
+      <w:lvlJc w:val="left"/>
+      <w:pPr>
+        <w:ind w:left="720" w:hanging="360"/>
+      </w:pPr>
+      <w:rPr>
+        <w:rFonts w:hint="default"/>
+      </w:rPr>
+    </w:lvl>
+    <w:lvl w:ilvl="1" w:tplc="20000019" w:tentative="1">
+      <w:start w:val="1"/>
+      <w:numFmt w:val="lowerLetter"/>
+      <w:lvlText w:val="%2."/>
+      <w:lvlJc w:val="left"/>
+      <w:pPr>
+        <w:ind w:left="1440" w:hanging="360"/>
+      </w:pPr>
+    </w:lvl>
+    <w:lvl w:ilvl="2" w:tplc="2000001B" w:tentative="1">
+      <w:start w:val="1"/>
+      <w:numFmt w:val="lowerRoman"/>
+      <w:lvlText w:val="%3."/>
+      <w:lvlJc w:val="right"/>
+      <w:pPr>
+        <w:ind w:left="2160" w:hanging="180"/>
+      </w:pPr>
+    </w:lvl>
+    <w:lvl w:ilvl="3" w:tplc="2000000F" w:tentative="1">
+      <w:start w:val="1"/>
+      <w:numFmt w:val="decimal"/>
+      <w:lvlText w:val="%4."/>
+      <w:lvlJc w:val="left"/>
+      <w:pPr>
+        <w:ind w:left="2880" w:hanging="360"/>
+      </w:pPr>
+    </w:lvl>
+    <w:lvl w:ilvl="4" w:tplc="20000019" w:tentative="1">
+      <w:start w:val="1"/>
+      <w:numFmt w:val="lowerLetter"/>
+      <w:lvlText w:val="%5."/>
+      <w:lvlJc w:val="left"/>
+      <w:pPr>
+        <w:ind w:left="3600" w:hanging="360"/>
+      </w:pPr>
+    </w:lvl>
+    <w:lvl w:ilvl="5" w:tplc="2000001B" w:tentative="1">
+      <w:start w:val="1"/>
+      <w:numFmt w:val="lowerRoman"/>
+      <w:lvlText w:val="%6."/>
+      <w:lvlJc w:val="right"/>
+      <w:pPr>
+        <w:ind w:left="4320" w:hanging="180"/>
+      </w:pPr>
+    </w:lvl>
+    <w:lvl w:ilvl="6" w:tplc="2000000F" w:tentative="1">
+      <w:start w:val="1"/>
+      <w:numFmt w:val="decimal"/>
+      <w:lvlText w:val="%7."/>
+      <w:lvlJc w:val="left"/>
+      <w:pPr>
+        <w:ind w:left="5040" w:hanging="360"/>
+      </w:pPr>
+    </w:lvl>
+    <w:lvl w:ilvl="7" w:tplc="20000019" w:tentative="1">
+      <w:start w:val="1"/>
+      <w:numFmt w:val="lowerLetter"/>
+      <w:lvlText w:val="%8."/>
+      <w:lvlJc w:val="left"/>
+      <w:pPr>
+        <w:ind w:left="5760" w:hanging="360"/>
+      </w:pPr>
+    </w:lvl>
+    <w:lvl w:ilvl="8" w:tplc="2000001B" w:tentative="1">
+      <w:start w:val="1"/>
+      <w:numFmt w:val="lowerRoman"/>
+      <w:lvlText w:val="%9."/>
+      <w:lvlJc w:val="right"/>
+      <w:pPr>
+        <w:ind w:left="6480" w:hanging="180"/>
+      </w:pPr>
+    </w:lvl>
+  </w:abstractNum>
+  <w:abstractNum w:abstractNumId="2" w15:restartNumberingAfterBreak="0">
+    <w:nsid w:val="1FF836CE"/>
+    <w:multiLevelType w:val="hybridMultilevel"/>
+    <w:tmpl w:val="F51E13CC"/>
+    <w:lvl w:ilvl="0" w:tplc="2000000F">
+      <w:start w:val="1"/>
+      <w:numFmt w:val="decimal"/>
+      <w:lvlText w:val="%1."/>
+      <w:lvlJc w:val="left"/>
+      <w:pPr>
+        <w:ind w:left="720" w:hanging="360"/>
+      </w:pPr>
+      <w:rPr>
+        <w:rFonts w:hint="default"/>
+      </w:rPr>
+    </w:lvl>
+    <w:lvl w:ilvl="1" w:tplc="20000019" w:tentative="1">
+      <w:start w:val="1"/>
+      <w:numFmt w:val="lowerLetter"/>
+      <w:lvlText w:val="%2."/>
+      <w:lvlJc w:val="left"/>
+      <w:pPr>
+        <w:ind w:left="1440" w:hanging="360"/>
+      </w:pPr>
+    </w:lvl>
+    <w:lvl w:ilvl="2" w:tplc="2000001B" w:tentative="1">
+      <w:start w:val="1"/>
+      <w:numFmt w:val="lowerRoman"/>
+      <w:lvlText w:val="%3."/>
+      <w:lvlJc w:val="right"/>
+      <w:pPr>
+        <w:ind w:left="2160" w:hanging="180"/>
+      </w:pPr>
+    </w:lvl>
+    <w:lvl w:ilvl="3" w:tplc="2000000F" w:tentative="1">
+      <w:start w:val="1"/>
+      <w:numFmt w:val="decimal"/>
+      <w:lvlText w:val="%4."/>
+      <w:lvlJc w:val="left"/>
+      <w:pPr>
+        <w:ind w:left="2880" w:hanging="360"/>
+      </w:pPr>
+    </w:lvl>
+    <w:lvl w:ilvl="4" w:tplc="20000019" w:tentative="1">
+      <w:start w:val="1"/>
+      <w:numFmt w:val="lowerLetter"/>
+      <w:lvlText w:val="%5."/>
+      <w:lvlJc w:val="left"/>
+      <w:pPr>
+        <w:ind w:left="3600" w:hanging="360"/>
+      </w:pPr>
+    </w:lvl>
+    <w:lvl w:ilvl="5" w:tplc="2000001B" w:tentative="1">
+      <w:start w:val="1"/>
+      <w:numFmt w:val="lowerRoman"/>
+      <w:lvlText w:val="%6."/>
+      <w:lvlJc w:val="right"/>
+      <w:pPr>
+        <w:ind w:left="4320" w:hanging="180"/>
+      </w:pPr>
+    </w:lvl>
+    <w:lvl w:ilvl="6" w:tplc="2000000F" w:tentative="1">
+      <w:start w:val="1"/>
+      <w:numFmt w:val="decimal"/>
+      <w:lvlText w:val="%7."/>
+      <w:lvlJc w:val="left"/>
+      <w:pPr>
+        <w:ind w:left="5040" w:hanging="360"/>
+      </w:pPr>
+    </w:lvl>
+    <w:lvl w:ilvl="7" w:tplc="20000019" w:tentative="1">
+      <w:start w:val="1"/>
+      <w:numFmt w:val="lowerLetter"/>
+      <w:lvlText w:val="%8."/>
+      <w:lvlJc w:val="left"/>
+      <w:pPr>
+        <w:ind w:left="5760" w:hanging="360"/>
+      </w:pPr>
+    </w:lvl>
+    <w:lvl w:ilvl="8" w:tplc="2000001B" w:tentative="1">
+      <w:start w:val="1"/>
+      <w:numFmt w:val="lowerRoman"/>
+      <w:lvlText w:val="%9."/>
+      <w:lvlJc w:val="right"/>
+      <w:pPr>
+        <w:ind w:left="6480" w:hanging="180"/>
+      </w:pPr>
+    </w:lvl>
+  </w:abstractNum>
+  <w:abstractNum w:abstractNumId="3" w15:restartNumberingAfterBreak="0">
     <w:nsid w:val="30655445"/>
     <w:multiLevelType w:val="hybridMultilevel"/>
     <w:tmpl w:val="E0D88390"/>
@@ -659,7 +1347,96 @@
       </w:pPr>
     </w:lvl>
   </w:abstractNum>
-  <w:abstractNum w:abstractNumId="2" w15:restartNumberingAfterBreak="0">
+  <w:abstractNum w:abstractNumId="4" w15:restartNumberingAfterBreak="0">
+    <w:nsid w:val="30C82E30"/>
+    <w:multiLevelType w:val="hybridMultilevel"/>
+    <w:tmpl w:val="7D7C5C7A"/>
+    <w:lvl w:ilvl="0" w:tplc="2000000F">
+      <w:start w:val="1"/>
+      <w:numFmt w:val="decimal"/>
+      <w:lvlText w:val="%1."/>
+      <w:lvlJc w:val="left"/>
+      <w:pPr>
+        <w:ind w:left="720" w:hanging="360"/>
+      </w:pPr>
+      <w:rPr>
+        <w:rFonts w:hint="default"/>
+      </w:rPr>
+    </w:lvl>
+    <w:lvl w:ilvl="1" w:tplc="20000019" w:tentative="1">
+      <w:start w:val="1"/>
+      <w:numFmt w:val="lowerLetter"/>
+      <w:lvlText w:val="%2."/>
+      <w:lvlJc w:val="left"/>
+      <w:pPr>
+        <w:ind w:left="1440" w:hanging="360"/>
+      </w:pPr>
+    </w:lvl>
+    <w:lvl w:ilvl="2" w:tplc="2000001B" w:tentative="1">
+      <w:start w:val="1"/>
+      <w:numFmt w:val="lowerRoman"/>
+      <w:lvlText w:val="%3."/>
+      <w:lvlJc w:val="right"/>
+      <w:pPr>
+        <w:ind w:left="2160" w:hanging="180"/>
+      </w:pPr>
+    </w:lvl>
+    <w:lvl w:ilvl="3" w:tplc="2000000F" w:tentative="1">
+      <w:start w:val="1"/>
+      <w:numFmt w:val="decimal"/>
+      <w:lvlText w:val="%4."/>
+      <w:lvlJc w:val="left"/>
+      <w:pPr>
+        <w:ind w:left="2880" w:hanging="360"/>
+      </w:pPr>
+    </w:lvl>
+    <w:lvl w:ilvl="4" w:tplc="20000019" w:tentative="1">
+      <w:start w:val="1"/>
+      <w:numFmt w:val="lowerLetter"/>
+      <w:lvlText w:val="%5."/>
+      <w:lvlJc w:val="left"/>
+      <w:pPr>
+        <w:ind w:left="3600" w:hanging="360"/>
+      </w:pPr>
+    </w:lvl>
+    <w:lvl w:ilvl="5" w:tplc="2000001B" w:tentative="1">
+      <w:start w:val="1"/>
+      <w:numFmt w:val="lowerRoman"/>
+      <w:lvlText w:val="%6."/>
+      <w:lvlJc w:val="right"/>
+      <w:pPr>
+        <w:ind w:left="4320" w:hanging="180"/>
+      </w:pPr>
+    </w:lvl>
+    <w:lvl w:ilvl="6" w:tplc="2000000F" w:tentative="1">
+      <w:start w:val="1"/>
+      <w:numFmt w:val="decimal"/>
+      <w:lvlText w:val="%7."/>
+      <w:lvlJc w:val="left"/>
+      <w:pPr>
+        <w:ind w:left="5040" w:hanging="360"/>
+      </w:pPr>
+    </w:lvl>
+    <w:lvl w:ilvl="7" w:tplc="20000019" w:tentative="1">
+      <w:start w:val="1"/>
+      <w:numFmt w:val="lowerLetter"/>
+      <w:lvlText w:val="%8."/>
+      <w:lvlJc w:val="left"/>
+      <w:pPr>
+        <w:ind w:left="5760" w:hanging="360"/>
+      </w:pPr>
+    </w:lvl>
+    <w:lvl w:ilvl="8" w:tplc="2000001B" w:tentative="1">
+      <w:start w:val="1"/>
+      <w:numFmt w:val="lowerRoman"/>
+      <w:lvlText w:val="%9."/>
+      <w:lvlJc w:val="right"/>
+      <w:pPr>
+        <w:ind w:left="6480" w:hanging="180"/>
+      </w:pPr>
+    </w:lvl>
+  </w:abstractNum>
+  <w:abstractNum w:abstractNumId="5" w15:restartNumberingAfterBreak="0">
     <w:nsid w:val="4005403C"/>
     <w:multiLevelType w:val="hybridMultilevel"/>
     <w:tmpl w:val="75E89F5A"/>
@@ -748,7 +1525,7 @@
       </w:pPr>
     </w:lvl>
   </w:abstractNum>
-  <w:abstractNum w:abstractNumId="3" w15:restartNumberingAfterBreak="0">
+  <w:abstractNum w:abstractNumId="6" w15:restartNumberingAfterBreak="0">
     <w:nsid w:val="4C797EF0"/>
     <w:multiLevelType w:val="hybridMultilevel"/>
     <w:tmpl w:val="342E5A98"/>
@@ -837,7 +1614,96 @@
       </w:pPr>
     </w:lvl>
   </w:abstractNum>
-  <w:abstractNum w:abstractNumId="4" w15:restartNumberingAfterBreak="0">
+  <w:abstractNum w:abstractNumId="7" w15:restartNumberingAfterBreak="0">
+    <w:nsid w:val="5C9160FF"/>
+    <w:multiLevelType w:val="hybridMultilevel"/>
+    <w:tmpl w:val="BE28BE40"/>
+    <w:lvl w:ilvl="0" w:tplc="A2A2A238">
+      <w:start w:val="1"/>
+      <w:numFmt w:val="decimal"/>
+      <w:lvlText w:val="%1."/>
+      <w:lvlJc w:val="left"/>
+      <w:pPr>
+        <w:ind w:left="1080" w:hanging="360"/>
+      </w:pPr>
+      <w:rPr>
+        <w:rFonts w:hint="default"/>
+      </w:rPr>
+    </w:lvl>
+    <w:lvl w:ilvl="1" w:tplc="20000019" w:tentative="1">
+      <w:start w:val="1"/>
+      <w:numFmt w:val="lowerLetter"/>
+      <w:lvlText w:val="%2."/>
+      <w:lvlJc w:val="left"/>
+      <w:pPr>
+        <w:ind w:left="1800" w:hanging="360"/>
+      </w:pPr>
+    </w:lvl>
+    <w:lvl w:ilvl="2" w:tplc="2000001B" w:tentative="1">
+      <w:start w:val="1"/>
+      <w:numFmt w:val="lowerRoman"/>
+      <w:lvlText w:val="%3."/>
+      <w:lvlJc w:val="right"/>
+      <w:pPr>
+        <w:ind w:left="2520" w:hanging="180"/>
+      </w:pPr>
+    </w:lvl>
+    <w:lvl w:ilvl="3" w:tplc="2000000F" w:tentative="1">
+      <w:start w:val="1"/>
+      <w:numFmt w:val="decimal"/>
+      <w:lvlText w:val="%4."/>
+      <w:lvlJc w:val="left"/>
+      <w:pPr>
+        <w:ind w:left="3240" w:hanging="360"/>
+      </w:pPr>
+    </w:lvl>
+    <w:lvl w:ilvl="4" w:tplc="20000019" w:tentative="1">
+      <w:start w:val="1"/>
+      <w:numFmt w:val="lowerLetter"/>
+      <w:lvlText w:val="%5."/>
+      <w:lvlJc w:val="left"/>
+      <w:pPr>
+        <w:ind w:left="3960" w:hanging="360"/>
+      </w:pPr>
+    </w:lvl>
+    <w:lvl w:ilvl="5" w:tplc="2000001B" w:tentative="1">
+      <w:start w:val="1"/>
+      <w:numFmt w:val="lowerRoman"/>
+      <w:lvlText w:val="%6."/>
+      <w:lvlJc w:val="right"/>
+      <w:pPr>
+        <w:ind w:left="4680" w:hanging="180"/>
+      </w:pPr>
+    </w:lvl>
+    <w:lvl w:ilvl="6" w:tplc="2000000F" w:tentative="1">
+      <w:start w:val="1"/>
+      <w:numFmt w:val="decimal"/>
+      <w:lvlText w:val="%7."/>
+      <w:lvlJc w:val="left"/>
+      <w:pPr>
+        <w:ind w:left="5400" w:hanging="360"/>
+      </w:pPr>
+    </w:lvl>
+    <w:lvl w:ilvl="7" w:tplc="20000019" w:tentative="1">
+      <w:start w:val="1"/>
+      <w:numFmt w:val="lowerLetter"/>
+      <w:lvlText w:val="%8."/>
+      <w:lvlJc w:val="left"/>
+      <w:pPr>
+        <w:ind w:left="6120" w:hanging="360"/>
+      </w:pPr>
+    </w:lvl>
+    <w:lvl w:ilvl="8" w:tplc="2000001B" w:tentative="1">
+      <w:start w:val="1"/>
+      <w:numFmt w:val="lowerRoman"/>
+      <w:lvlText w:val="%9."/>
+      <w:lvlJc w:val="right"/>
+      <w:pPr>
+        <w:ind w:left="6840" w:hanging="180"/>
+      </w:pPr>
+    </w:lvl>
+  </w:abstractNum>
+  <w:abstractNum w:abstractNumId="8" w15:restartNumberingAfterBreak="0">
     <w:nsid w:val="74E95DFD"/>
     <w:multiLevelType w:val="hybridMultilevel"/>
     <w:tmpl w:val="E8EAFEFC"/>
@@ -923,6 +1789,95 @@
       <w:lvlJc w:val="right"/>
       <w:pPr>
         <w:ind w:left="6840" w:hanging="180"/>
+      </w:pPr>
+    </w:lvl>
+  </w:abstractNum>
+  <w:abstractNum w:abstractNumId="9" w15:restartNumberingAfterBreak="0">
+    <w:nsid w:val="7BC5751C"/>
+    <w:multiLevelType w:val="hybridMultilevel"/>
+    <w:tmpl w:val="FE5C98CE"/>
+    <w:lvl w:ilvl="0" w:tplc="2000000F">
+      <w:start w:val="1"/>
+      <w:numFmt w:val="decimal"/>
+      <w:lvlText w:val="%1."/>
+      <w:lvlJc w:val="left"/>
+      <w:pPr>
+        <w:ind w:left="720" w:hanging="360"/>
+      </w:pPr>
+      <w:rPr>
+        <w:rFonts w:hint="default"/>
+      </w:rPr>
+    </w:lvl>
+    <w:lvl w:ilvl="1" w:tplc="20000019" w:tentative="1">
+      <w:start w:val="1"/>
+      <w:numFmt w:val="lowerLetter"/>
+      <w:lvlText w:val="%2."/>
+      <w:lvlJc w:val="left"/>
+      <w:pPr>
+        <w:ind w:left="1440" w:hanging="360"/>
+      </w:pPr>
+    </w:lvl>
+    <w:lvl w:ilvl="2" w:tplc="2000001B" w:tentative="1">
+      <w:start w:val="1"/>
+      <w:numFmt w:val="lowerRoman"/>
+      <w:lvlText w:val="%3."/>
+      <w:lvlJc w:val="right"/>
+      <w:pPr>
+        <w:ind w:left="2160" w:hanging="180"/>
+      </w:pPr>
+    </w:lvl>
+    <w:lvl w:ilvl="3" w:tplc="2000000F" w:tentative="1">
+      <w:start w:val="1"/>
+      <w:numFmt w:val="decimal"/>
+      <w:lvlText w:val="%4."/>
+      <w:lvlJc w:val="left"/>
+      <w:pPr>
+        <w:ind w:left="2880" w:hanging="360"/>
+      </w:pPr>
+    </w:lvl>
+    <w:lvl w:ilvl="4" w:tplc="20000019" w:tentative="1">
+      <w:start w:val="1"/>
+      <w:numFmt w:val="lowerLetter"/>
+      <w:lvlText w:val="%5."/>
+      <w:lvlJc w:val="left"/>
+      <w:pPr>
+        <w:ind w:left="3600" w:hanging="360"/>
+      </w:pPr>
+    </w:lvl>
+    <w:lvl w:ilvl="5" w:tplc="2000001B" w:tentative="1">
+      <w:start w:val="1"/>
+      <w:numFmt w:val="lowerRoman"/>
+      <w:lvlText w:val="%6."/>
+      <w:lvlJc w:val="right"/>
+      <w:pPr>
+        <w:ind w:left="4320" w:hanging="180"/>
+      </w:pPr>
+    </w:lvl>
+    <w:lvl w:ilvl="6" w:tplc="2000000F" w:tentative="1">
+      <w:start w:val="1"/>
+      <w:numFmt w:val="decimal"/>
+      <w:lvlText w:val="%7."/>
+      <w:lvlJc w:val="left"/>
+      <w:pPr>
+        <w:ind w:left="5040" w:hanging="360"/>
+      </w:pPr>
+    </w:lvl>
+    <w:lvl w:ilvl="7" w:tplc="20000019" w:tentative="1">
+      <w:start w:val="1"/>
+      <w:numFmt w:val="lowerLetter"/>
+      <w:lvlText w:val="%8."/>
+      <w:lvlJc w:val="left"/>
+      <w:pPr>
+        <w:ind w:left="5760" w:hanging="360"/>
+      </w:pPr>
+    </w:lvl>
+    <w:lvl w:ilvl="8" w:tplc="2000001B" w:tentative="1">
+      <w:start w:val="1"/>
+      <w:numFmt w:val="lowerRoman"/>
+      <w:lvlText w:val="%9."/>
+      <w:lvlJc w:val="right"/>
+      <w:pPr>
+        <w:ind w:left="6480" w:hanging="180"/>
       </w:pPr>
     </w:lvl>
   </w:abstractNum>
@@ -930,15 +1885,30 @@
     <w:abstractNumId w:val="0"/>
   </w:num>
   <w:num w:numId="2" w16cid:durableId="1409645386">
+    <w:abstractNumId w:val="3"/>
+  </w:num>
+  <w:num w:numId="3" w16cid:durableId="1534924494">
+    <w:abstractNumId w:val="8"/>
+  </w:num>
+  <w:num w:numId="4" w16cid:durableId="1750537514">
+    <w:abstractNumId w:val="6"/>
+  </w:num>
+  <w:num w:numId="5" w16cid:durableId="579951239">
+    <w:abstractNumId w:val="5"/>
+  </w:num>
+  <w:num w:numId="6" w16cid:durableId="1068915884">
+    <w:abstractNumId w:val="9"/>
+  </w:num>
+  <w:num w:numId="7" w16cid:durableId="613055905">
+    <w:abstractNumId w:val="7"/>
+  </w:num>
+  <w:num w:numId="8" w16cid:durableId="1577782028">
     <w:abstractNumId w:val="1"/>
   </w:num>
-  <w:num w:numId="3" w16cid:durableId="1534924494">
+  <w:num w:numId="9" w16cid:durableId="1956206118">
     <w:abstractNumId w:val="4"/>
   </w:num>
-  <w:num w:numId="4" w16cid:durableId="1750537514">
-    <w:abstractNumId w:val="3"/>
-  </w:num>
-  <w:num w:numId="5" w16cid:durableId="579951239">
+  <w:num w:numId="10" w16cid:durableId="934871372">
     <w:abstractNumId w:val="2"/>
   </w:num>
 </w:numbering>

</xml_diff>